<commit_message>
WORKING: Sistema de exibição de erros
</commit_message>
<xml_diff>
--- a/App/assets/2UCASE.docx
+++ b/App/assets/2UCASE.docx
@@ -109,30 +109,36 @@
           <w:sz w:val="24"/>
           <w:szCs w:val="24"/>
         </w:rPr>
-        <w:t xml:space="preserve"> – Regex e Js</w:t>
-      </w:r>
-    </w:p>
-    <w:p>
-      <w:pPr>
-        <w:pStyle w:val="PargrafodaLista"/>
-        <w:numPr>
-          <w:ilvl w:val="0"/>
-          <w:numId w:val="1"/>
-        </w:numPr>
-        <w:rPr>
-          <w:rFonts w:ascii="Abadi" w:hAnsi="Abadi"/>
-          <w:sz w:val="24"/>
-          <w:szCs w:val="24"/>
-        </w:rPr>
-      </w:pPr>
-      <w:r>
-        <w:rPr>
-          <w:rFonts w:ascii="Abadi" w:hAnsi="Abadi"/>
-          <w:sz w:val="24"/>
-          <w:szCs w:val="24"/>
-        </w:rPr>
-        <w:t>Sistema de rotas</w:t>
-      </w:r>
+        <w:t xml:space="preserve"> – </w:t>
+      </w:r>
+      <w:proofErr w:type="spellStart"/>
+      <w:r>
+        <w:rPr>
+          <w:rFonts w:ascii="Abadi" w:hAnsi="Abadi"/>
+          <w:sz w:val="24"/>
+          <w:szCs w:val="24"/>
+        </w:rPr>
+        <w:t>Regex</w:t>
+      </w:r>
+      <w:proofErr w:type="spellEnd"/>
+      <w:r>
+        <w:rPr>
+          <w:rFonts w:ascii="Abadi" w:hAnsi="Abadi"/>
+          <w:sz w:val="24"/>
+          <w:szCs w:val="24"/>
+        </w:rPr>
+        <w:t xml:space="preserve"> e </w:t>
+      </w:r>
+      <w:proofErr w:type="spellStart"/>
+      <w:r>
+        <w:rPr>
+          <w:rFonts w:ascii="Abadi" w:hAnsi="Abadi"/>
+          <w:sz w:val="24"/>
+          <w:szCs w:val="24"/>
+        </w:rPr>
+        <w:t>Js</w:t>
+      </w:r>
+      <w:proofErr w:type="spellEnd"/>
     </w:p>
     <w:p>
       <w:pPr>
@@ -219,36 +225,6 @@
           <w:sz w:val="24"/>
           <w:szCs w:val="24"/>
         </w:rPr>
-        <w:t>Integração API pagamento</w:t>
-      </w:r>
-      <w:r>
-        <w:rPr>
-          <w:rFonts w:ascii="Abadi" w:hAnsi="Abadi"/>
-          <w:sz w:val="24"/>
-          <w:szCs w:val="24"/>
-        </w:rPr>
-        <w:t xml:space="preserve"> - Pagseguro</w:t>
-      </w:r>
-    </w:p>
-    <w:p>
-      <w:pPr>
-        <w:pStyle w:val="PargrafodaLista"/>
-        <w:numPr>
-          <w:ilvl w:val="0"/>
-          <w:numId w:val="1"/>
-        </w:numPr>
-        <w:rPr>
-          <w:rFonts w:ascii="Abadi" w:hAnsi="Abadi"/>
-          <w:sz w:val="24"/>
-          <w:szCs w:val="24"/>
-        </w:rPr>
-      </w:pPr>
-      <w:r>
-        <w:rPr>
-          <w:rFonts w:ascii="Abadi" w:hAnsi="Abadi"/>
-          <w:sz w:val="24"/>
-          <w:szCs w:val="24"/>
-        </w:rPr>
         <w:t>Integração API frete</w:t>
       </w:r>
       <w:r>
@@ -427,50 +403,7 @@
           <w:szCs w:val="24"/>
         </w:rPr>
       </w:pPr>
-      <w:r>
-        <w:rPr>
-          <w:rFonts w:ascii="Abadi" w:hAnsi="Abadi"/>
-          <w:sz w:val="24"/>
-          <w:szCs w:val="24"/>
-        </w:rPr>
-        <w:t>Gráficos de métricas (opcional)</w:t>
-      </w:r>
-    </w:p>
-    <w:p>
-      <w:pPr>
-        <w:pStyle w:val="PargrafodaLista"/>
-        <w:numPr>
-          <w:ilvl w:val="0"/>
-          <w:numId w:val="1"/>
-        </w:numPr>
-        <w:rPr>
-          <w:rFonts w:ascii="Abadi" w:hAnsi="Abadi"/>
-          <w:sz w:val="24"/>
-          <w:szCs w:val="24"/>
-        </w:rPr>
-      </w:pPr>
-      <w:r>
-        <w:rPr>
-          <w:rFonts w:ascii="Abadi" w:hAnsi="Abadi"/>
-          <w:sz w:val="24"/>
-          <w:szCs w:val="24"/>
-        </w:rPr>
-        <w:t>Integração com API do Power BI (opcional)</w:t>
-      </w:r>
-    </w:p>
-    <w:p>
-      <w:pPr>
-        <w:pStyle w:val="PargrafodaLista"/>
-        <w:numPr>
-          <w:ilvl w:val="0"/>
-          <w:numId w:val="1"/>
-        </w:numPr>
-        <w:rPr>
-          <w:rFonts w:ascii="Abadi" w:hAnsi="Abadi"/>
-          <w:sz w:val="24"/>
-          <w:szCs w:val="24"/>
-        </w:rPr>
-      </w:pPr>
+      <w:proofErr w:type="spellStart"/>
       <w:r>
         <w:rPr>
           <w:rFonts w:ascii="Abadi" w:hAnsi="Abadi"/>
@@ -479,6 +412,7 @@
         </w:rPr>
         <w:t>Dropdown</w:t>
       </w:r>
+      <w:proofErr w:type="spellEnd"/>
     </w:p>
     <w:p>
       <w:pPr>

</xml_diff>